<commit_message>
wrote a readme file
</commit_message>
<xml_diff>
--- a/bigdata.docx
+++ b/bigdata.docx
@@ -10,6 +10,14 @@
         <w:outlineLvl w:val="0"/>
         <w:rPr>
           <w:rFonts w:ascii="Arial" w:eastAsia="宋体" w:hAnsi="Arial" w:cs="Arial"/>
+          <w:color w:val="999999"/>
+          <w:kern w:val="0"/>
+          <w:sz w:val="22"/>
+        </w:rPr>
+      </w:pPr>
+      <w:r>
+        <w:rPr>
+          <w:rFonts w:ascii="Arial" w:eastAsia="宋体" w:hAnsi="Arial" w:cs="Arial"/>
           <w:b/>
           <w:bCs/>
           <w:color w:val="333333"/>
@@ -17,7 +25,8 @@
           <w:sz w:val="36"/>
           <w:szCs w:val="36"/>
         </w:rPr>
-      </w:pPr>
+        <w:fldChar w:fldCharType="begin"/>
+      </w:r>
       <w:r>
         <w:rPr>
           <w:rFonts w:ascii="Arial" w:eastAsia="宋体" w:hAnsi="Arial" w:cs="Arial"/>
@@ -28,7 +37,7 @@
           <w:sz w:val="36"/>
           <w:szCs w:val="36"/>
         </w:rPr>
-        <w:fldChar w:fldCharType="begin"/>
+        <w:instrText xml:space="preserve"> HYPERLINK "http://www.itlogger.com/program/2369.html" </w:instrText>
       </w:r>
       <w:r>
         <w:rPr>
@@ -40,7 +49,7 @@
           <w:sz w:val="36"/>
           <w:szCs w:val="36"/>
         </w:rPr>
-        <w:instrText xml:space="preserve"> HYPERLINK "http://www.itlogger.com/program/2369.html" </w:instrText>
+        <w:fldChar w:fldCharType="separate"/>
       </w:r>
       <w:r>
         <w:rPr>
@@ -52,7 +61,7 @@
           <w:sz w:val="36"/>
           <w:szCs w:val="36"/>
         </w:rPr>
-        <w:fldChar w:fldCharType="separate"/>
+        <w:t>hadoop</w:t>
       </w:r>
       <w:r>
         <w:rPr>
@@ -64,7 +73,7 @@
           <w:sz w:val="36"/>
           <w:szCs w:val="36"/>
         </w:rPr>
-        <w:t>hadoop</w:t>
+        <w:t>日志时间和系统时间不一致的解决方法</w:t>
       </w:r>
       <w:r>
         <w:rPr>
@@ -76,100 +85,10 @@
           <w:sz w:val="36"/>
           <w:szCs w:val="36"/>
         </w:rPr>
-        <w:t>日志时间和系统时间不一致的解决方法</w:t>
-      </w:r>
-      <w:r>
-        <w:rPr>
-          <w:rFonts w:ascii="Arial" w:eastAsia="宋体" w:hAnsi="Arial" w:cs="Arial"/>
-          <w:b/>
-          <w:bCs/>
-          <w:color w:val="333333"/>
-          <w:kern w:val="36"/>
-          <w:sz w:val="36"/>
-          <w:szCs w:val="36"/>
-        </w:rPr>
         <w:fldChar w:fldCharType="end"/>
       </w:r>
-    </w:p>
-    <w:p>
-      <w:pPr>
-        <w:widowControl/>
-        <w:jc w:val="left"/>
-        <w:rPr>
-          <w:rFonts w:ascii="Arial" w:eastAsia="宋体" w:hAnsi="Arial" w:cs="Arial"/>
-          <w:color w:val="999999"/>
-          <w:kern w:val="0"/>
-          <w:sz w:val="22"/>
-        </w:rPr>
-      </w:pPr>
-      <w:hyperlink r:id="rId7" w:history="1">
-        <w:r>
-          <w:rPr>
-            <w:rFonts w:ascii="Arial" w:eastAsia="宋体" w:hAnsi="Arial" w:cs="Arial"/>
-            <w:color w:val="999999"/>
-            <w:kern w:val="0"/>
-            <w:sz w:val="20"/>
-            <w:szCs w:val="20"/>
-          </w:rPr>
-          <w:t>程序设计</w:t>
-        </w:r>
-      </w:hyperlink>
-      <w:r>
-        <w:rPr>
-          <w:rFonts w:ascii="Arial" w:eastAsia="宋体" w:hAnsi="Arial" w:cs="Arial"/>
-          <w:color w:val="999999"/>
-          <w:kern w:val="0"/>
-          <w:sz w:val="22"/>
-        </w:rPr>
-        <w:t>2017-10-18 </w:t>
-      </w:r>
-      <w:proofErr w:type="spellStart"/>
-      <w:r>
-        <w:rPr>
-          <w:rFonts w:ascii="Arial" w:eastAsia="宋体" w:hAnsi="Arial" w:cs="Arial"/>
-          <w:color w:val="999999"/>
-          <w:kern w:val="0"/>
-          <w:sz w:val="22"/>
-        </w:rPr>
-        <w:t>itlogger</w:t>
-      </w:r>
-      <w:proofErr w:type="spellEnd"/>
-      <w:r>
-        <w:rPr>
-          <w:rFonts w:ascii="Arial" w:eastAsia="宋体" w:hAnsi="Arial" w:cs="Arial"/>
-          <w:color w:val="999999"/>
-          <w:kern w:val="0"/>
-          <w:sz w:val="22"/>
-        </w:rPr>
-        <w:t>阅读</w:t>
-      </w:r>
-      <w:r>
-        <w:rPr>
-          <w:rFonts w:ascii="Arial" w:eastAsia="宋体" w:hAnsi="Arial" w:cs="Arial"/>
-          <w:color w:val="999999"/>
-          <w:kern w:val="0"/>
-          <w:sz w:val="22"/>
-        </w:rPr>
-        <w:t>(3,034) </w:t>
-      </w:r>
-      <w:r>
-        <w:rPr>
-          <w:rFonts w:ascii="Arial" w:eastAsia="宋体" w:hAnsi="Arial" w:cs="Arial"/>
-          <w:color w:val="999999"/>
-          <w:kern w:val="0"/>
-          <w:sz w:val="22"/>
-        </w:rPr>
-        <w:t>评论</w:t>
-      </w:r>
-      <w:r>
-        <w:rPr>
-          <w:rFonts w:ascii="Arial" w:eastAsia="宋体" w:hAnsi="Arial" w:cs="Arial"/>
-          <w:color w:val="999999"/>
-          <w:kern w:val="0"/>
-          <w:sz w:val="22"/>
-        </w:rPr>
-        <w:t>(0)</w:t>
-      </w:r>
+      <w:bookmarkStart w:id="0" w:name="_GoBack"/>
+      <w:bookmarkEnd w:id="0"/>
     </w:p>
     <w:p>
       <w:pPr>
@@ -629,9 +548,6 @@
     <w:p>
       <w:pPr>
         <w:pStyle w:val="a7"/>
-        <w:rPr>
-          <w:rFonts w:hint="eastAsia"/>
-        </w:rPr>
       </w:pPr>
       <w:r>
         <w:t>Hive</w:t>
@@ -640,7 +556,6 @@
     <w:p>
       <w:pPr>
         <w:rPr>
-          <w:rFonts w:hint="eastAsia"/>
           <w:sz w:val="24"/>
           <w:szCs w:val="24"/>
         </w:rPr>
@@ -776,7 +691,6 @@
     <w:p>
       <w:pPr>
         <w:rPr>
-          <w:rFonts w:hint="eastAsia"/>
           <w:sz w:val="24"/>
           <w:szCs w:val="24"/>
         </w:rPr>
@@ -792,7 +706,6 @@
     <w:p>
       <w:pPr>
         <w:rPr>
-          <w:rFonts w:hint="eastAsia"/>
           <w:sz w:val="24"/>
           <w:szCs w:val="24"/>
         </w:rPr>
@@ -809,7 +722,6 @@
     <w:p>
       <w:pPr>
         <w:rPr>
-          <w:rFonts w:hint="eastAsia"/>
           <w:sz w:val="24"/>
           <w:szCs w:val="24"/>
         </w:rPr>
@@ -1090,7 +1002,6 @@
     <w:p>
       <w:pPr>
         <w:rPr>
-          <w:rFonts w:hint="eastAsia"/>
           <w:sz w:val="24"/>
           <w:szCs w:val="24"/>
         </w:rPr>
@@ -1106,7 +1017,6 @@
     <w:p>
       <w:pPr>
         <w:rPr>
-          <w:rFonts w:hint="eastAsia"/>
           <w:sz w:val="24"/>
           <w:szCs w:val="24"/>
         </w:rPr>
@@ -1139,7 +1049,6 @@
     <w:p>
       <w:pPr>
         <w:rPr>
-          <w:rFonts w:hint="eastAsia"/>
           <w:sz w:val="24"/>
           <w:szCs w:val="24"/>
         </w:rPr>
@@ -1155,6 +1064,16 @@
     </w:p>
     <w:p>
       <w:pPr>
+        <w:rPr>
+          <w:rFonts w:ascii="微软雅黑" w:eastAsia="微软雅黑" w:hAnsi="微软雅黑"/>
+          <w:color w:val="4F4F4F"/>
+          <w:sz w:val="24"/>
+          <w:szCs w:val="24"/>
+          <w:shd w:val="clear" w:color="auto" w:fill="FFFFFF"/>
+        </w:rPr>
+      </w:pPr>
+      <w:proofErr w:type="gramStart"/>
+      <w:r>
         <w:rPr>
           <w:rFonts w:ascii="微软雅黑" w:eastAsia="微软雅黑" w:hAnsi="微软雅黑" w:hint="eastAsia"/>
           <w:color w:val="4F4F4F"/>
@@ -1162,28 +1081,87 @@
           <w:szCs w:val="24"/>
           <w:shd w:val="clear" w:color="auto" w:fill="FFFFFF"/>
         </w:rPr>
+        <w:t>hive-site.xml</w:t>
+      </w:r>
+      <w:proofErr w:type="gramEnd"/>
+    </w:p>
+    <w:p>
+      <w:pPr>
+        <w:rPr>
+          <w:sz w:val="24"/>
+          <w:szCs w:val="24"/>
+          <w:shd w:val="pct15" w:color="auto" w:fill="FFFFFF"/>
+        </w:rPr>
       </w:pPr>
       <w:proofErr w:type="gramStart"/>
       <w:r>
         <w:rPr>
-          <w:rFonts w:ascii="微软雅黑" w:eastAsia="微软雅黑" w:hAnsi="微软雅黑" w:hint="eastAsia"/>
-          <w:color w:val="4F4F4F"/>
-          <w:sz w:val="24"/>
-          <w:szCs w:val="24"/>
-          <w:shd w:val="clear" w:color="auto" w:fill="FFFFFF"/>
-        </w:rPr>
-        <w:t>hive-site.xml</w:t>
+          <w:sz w:val="24"/>
+          <w:szCs w:val="24"/>
+          <w:shd w:val="pct15" w:color="auto" w:fill="FFFFFF"/>
+        </w:rPr>
+        <w:t>&lt;!--</w:t>
       </w:r>
       <w:proofErr w:type="gramEnd"/>
-    </w:p>
-    <w:p>
-      <w:pPr>
+      <w:r>
         <w:rPr>
           <w:sz w:val="24"/>
           <w:szCs w:val="24"/>
           <w:shd w:val="pct15" w:color="auto" w:fill="FFFFFF"/>
         </w:rPr>
-      </w:pPr>
+        <w:t xml:space="preserve"> </w:t>
+      </w:r>
+      <w:r>
+        <w:rPr>
+          <w:sz w:val="24"/>
+          <w:szCs w:val="24"/>
+          <w:shd w:val="pct15" w:color="auto" w:fill="FFFFFF"/>
+        </w:rPr>
+        <w:t>指定</w:t>
+      </w:r>
+      <w:proofErr w:type="spellStart"/>
+      <w:r>
+        <w:rPr>
+          <w:sz w:val="24"/>
+          <w:szCs w:val="24"/>
+          <w:shd w:val="pct15" w:color="auto" w:fill="FFFFFF"/>
+        </w:rPr>
+        <w:t>mysql</w:t>
+      </w:r>
+      <w:proofErr w:type="spellEnd"/>
+      <w:r>
+        <w:rPr>
+          <w:sz w:val="24"/>
+          <w:szCs w:val="24"/>
+          <w:shd w:val="pct15" w:color="auto" w:fill="FFFFFF"/>
+        </w:rPr>
+        <w:t>的连接</w:t>
+      </w:r>
+      <w:r>
+        <w:rPr>
+          <w:sz w:val="24"/>
+          <w:szCs w:val="24"/>
+          <w:shd w:val="pct15" w:color="auto" w:fill="FFFFFF"/>
+        </w:rPr>
+        <w:t xml:space="preserve"> --&gt;</w:t>
+      </w:r>
+    </w:p>
+    <w:p>
+      <w:pPr>
+        <w:rPr>
+          <w:sz w:val="24"/>
+          <w:szCs w:val="24"/>
+          <w:shd w:val="pct15" w:color="auto" w:fill="FFFFFF"/>
+        </w:rPr>
+      </w:pPr>
+      <w:r>
+        <w:rPr>
+          <w:sz w:val="24"/>
+          <w:szCs w:val="24"/>
+          <w:shd w:val="pct15" w:color="auto" w:fill="FFFFFF"/>
+        </w:rPr>
+        <w:t xml:space="preserve"> &lt;</w:t>
+      </w:r>
       <w:proofErr w:type="gramStart"/>
       <w:r>
         <w:rPr>
@@ -1191,7 +1169,7 @@
           <w:szCs w:val="24"/>
           <w:shd w:val="pct15" w:color="auto" w:fill="FFFFFF"/>
         </w:rPr>
-        <w:t>&lt;!--</w:t>
+        <w:t>property</w:t>
       </w:r>
       <w:proofErr w:type="gramEnd"/>
       <w:r>
@@ -1200,15 +1178,24 @@
           <w:szCs w:val="24"/>
           <w:shd w:val="pct15" w:color="auto" w:fill="FFFFFF"/>
         </w:rPr>
-        <w:t xml:space="preserve"> </w:t>
-      </w:r>
-      <w:r>
+        <w:t>&gt;</w:t>
+      </w:r>
+    </w:p>
+    <w:p>
+      <w:pPr>
         <w:rPr>
           <w:sz w:val="24"/>
           <w:szCs w:val="24"/>
           <w:shd w:val="pct15" w:color="auto" w:fill="FFFFFF"/>
         </w:rPr>
-        <w:t>指定</w:t>
+      </w:pPr>
+      <w:r>
+        <w:rPr>
+          <w:sz w:val="24"/>
+          <w:szCs w:val="24"/>
+          <w:shd w:val="pct15" w:color="auto" w:fill="FFFFFF"/>
+        </w:rPr>
+        <w:t xml:space="preserve">        &lt;name&gt;</w:t>
       </w:r>
       <w:proofErr w:type="spellStart"/>
       <w:r>
@@ -1217,7 +1204,7 @@
           <w:szCs w:val="24"/>
           <w:shd w:val="pct15" w:color="auto" w:fill="FFFFFF"/>
         </w:rPr>
-        <w:t>mysql</w:t>
+        <w:t>javax.jdo.option.ConnectionURL</w:t>
       </w:r>
       <w:proofErr w:type="spellEnd"/>
       <w:r>
@@ -1226,137 +1213,58 @@
           <w:szCs w:val="24"/>
           <w:shd w:val="pct15" w:color="auto" w:fill="FFFFFF"/>
         </w:rPr>
-        <w:t>的连接</w:t>
-      </w:r>
-      <w:r>
+        <w:t>&lt;/name&gt;</w:t>
+      </w:r>
+    </w:p>
+    <w:p>
+      <w:pPr>
         <w:rPr>
           <w:sz w:val="24"/>
           <w:szCs w:val="24"/>
           <w:shd w:val="pct15" w:color="auto" w:fill="FFFFFF"/>
         </w:rPr>
-        <w:t xml:space="preserve"> --&gt;</w:t>
-      </w:r>
-    </w:p>
-    <w:p>
-      <w:pPr>
+      </w:pPr>
+      <w:r>
         <w:rPr>
           <w:sz w:val="24"/>
           <w:szCs w:val="24"/>
           <w:shd w:val="pct15" w:color="auto" w:fill="FFFFFF"/>
         </w:rPr>
-      </w:pPr>
+        <w:t xml:space="preserve">        &lt;</w:t>
+      </w:r>
+      <w:proofErr w:type="gramStart"/>
       <w:r>
         <w:rPr>
           <w:sz w:val="24"/>
           <w:szCs w:val="24"/>
           <w:shd w:val="pct15" w:color="auto" w:fill="FFFFFF"/>
         </w:rPr>
-        <w:t xml:space="preserve"> &lt;</w:t>
-      </w:r>
-      <w:proofErr w:type="gramStart"/>
+        <w:t>value&gt;</w:t>
+      </w:r>
+      <w:proofErr w:type="gramEnd"/>
       <w:r>
         <w:rPr>
           <w:sz w:val="24"/>
           <w:szCs w:val="24"/>
           <w:shd w:val="pct15" w:color="auto" w:fill="FFFFFF"/>
         </w:rPr>
-        <w:t>property</w:t>
-      </w:r>
-      <w:proofErr w:type="gramEnd"/>
-      <w:r>
-        <w:rPr>
+        <w:t>jdbc:mysql://</w:t>
+      </w:r>
+      <w:r>
+        <w:rPr>
+          <w:color w:val="FF0000"/>
           <w:sz w:val="24"/>
           <w:szCs w:val="24"/>
           <w:shd w:val="pct15" w:color="auto" w:fill="FFFFFF"/>
         </w:rPr>
-        <w:t>&gt;</w:t>
-      </w:r>
-    </w:p>
-    <w:p>
-      <w:pPr>
+        <w:t>centos1</w:t>
+      </w:r>
+      <w:r>
         <w:rPr>
           <w:sz w:val="24"/>
           <w:szCs w:val="24"/>
           <w:shd w:val="pct15" w:color="auto" w:fill="FFFFFF"/>
         </w:rPr>
-      </w:pPr>
-      <w:r>
-        <w:rPr>
-          <w:sz w:val="24"/>
-          <w:szCs w:val="24"/>
-          <w:shd w:val="pct15" w:color="auto" w:fill="FFFFFF"/>
-        </w:rPr>
-        <w:t xml:space="preserve">        &lt;name&gt;</w:t>
-      </w:r>
-      <w:proofErr w:type="spellStart"/>
-      <w:r>
-        <w:rPr>
-          <w:sz w:val="24"/>
-          <w:szCs w:val="24"/>
-          <w:shd w:val="pct15" w:color="auto" w:fill="FFFFFF"/>
-        </w:rPr>
-        <w:t>javax.jdo.option.ConnectionURL</w:t>
-      </w:r>
-      <w:proofErr w:type="spellEnd"/>
-      <w:r>
-        <w:rPr>
-          <w:sz w:val="24"/>
-          <w:szCs w:val="24"/>
-          <w:shd w:val="pct15" w:color="auto" w:fill="FFFFFF"/>
-        </w:rPr>
-        <w:t>&lt;/name&gt;</w:t>
-      </w:r>
-    </w:p>
-    <w:p>
-      <w:pPr>
-        <w:rPr>
-          <w:rFonts w:hint="eastAsia"/>
-          <w:sz w:val="24"/>
-          <w:szCs w:val="24"/>
-          <w:shd w:val="pct15" w:color="auto" w:fill="FFFFFF"/>
-        </w:rPr>
-      </w:pPr>
-      <w:r>
-        <w:rPr>
-          <w:sz w:val="24"/>
-          <w:szCs w:val="24"/>
-          <w:shd w:val="pct15" w:color="auto" w:fill="FFFFFF"/>
-        </w:rPr>
-        <w:t xml:space="preserve">        &lt;</w:t>
-      </w:r>
-      <w:proofErr w:type="gramStart"/>
-      <w:r>
-        <w:rPr>
-          <w:sz w:val="24"/>
-          <w:szCs w:val="24"/>
-          <w:shd w:val="pct15" w:color="auto" w:fill="FFFFFF"/>
-        </w:rPr>
-        <w:t>value&gt;</w:t>
-      </w:r>
-      <w:proofErr w:type="gramEnd"/>
-      <w:r>
-        <w:rPr>
-          <w:sz w:val="24"/>
-          <w:szCs w:val="24"/>
-          <w:shd w:val="pct15" w:color="auto" w:fill="FFFFFF"/>
-        </w:rPr>
-        <w:t>jdbc:mysql://</w:t>
-      </w:r>
-      <w:r>
-        <w:rPr>
-          <w:color w:val="FF0000"/>
-          <w:sz w:val="24"/>
-          <w:szCs w:val="24"/>
-          <w:shd w:val="pct15" w:color="auto" w:fill="FFFFFF"/>
-        </w:rPr>
-        <w:t>centos1</w:t>
-      </w:r>
-      <w:r>
-        <w:rPr>
-          <w:sz w:val="24"/>
-          <w:szCs w:val="24"/>
-          <w:shd w:val="pct15" w:color="auto" w:fill="FFFFFF"/>
-        </w:rPr>
         <w:t>:3306/hive?createDatabaseIfNotExist=true</w:t>
       </w:r>
     </w:p>
@@ -1364,7 +1272,6 @@
       <w:pPr>
         <w:ind w:left="420" w:firstLine="420"/>
         <w:rPr>
-          <w:rFonts w:hint="eastAsia"/>
           <w:color w:val="FF0000"/>
           <w:sz w:val="24"/>
           <w:szCs w:val="24"/>
@@ -1379,7 +1286,6 @@
           <w:szCs w:val="24"/>
           <w:shd w:val="clear" w:color="auto" w:fill="FFFFFF"/>
         </w:rPr>
-        <w:lastRenderedPageBreak/>
         <w:t>&amp;amp;</w:t>
       </w:r>
       <w:r>
@@ -1450,6 +1356,7 @@
           <w:szCs w:val="24"/>
           <w:shd w:val="clear" w:color="auto" w:fill="F5F7FF"/>
         </w:rPr>
+        <w:lastRenderedPageBreak/>
         <w:t>useSSL=</w:t>
       </w:r>
       <w:r>
@@ -1584,7 +1491,7 @@
         <w:spacing w:after="240" w:line="390" w:lineRule="atLeast"/>
         <w:jc w:val="left"/>
         <w:rPr>
-          <w:rFonts w:ascii="微软雅黑" w:eastAsia="微软雅黑" w:hAnsi="微软雅黑" w:cs="宋体" w:hint="eastAsia"/>
+          <w:rFonts w:ascii="微软雅黑" w:eastAsia="微软雅黑" w:hAnsi="微软雅黑" w:cs="宋体"/>
           <w:color w:val="4F4F4F"/>
           <w:kern w:val="0"/>
           <w:sz w:val="24"/>
@@ -1619,7 +1526,7 @@
         <w:spacing w:after="240" w:line="390" w:lineRule="atLeast"/>
         <w:jc w:val="left"/>
         <w:rPr>
-          <w:rFonts w:ascii="Consolas" w:eastAsia="宋体" w:hAnsi="Consolas" w:cs="宋体" w:hint="eastAsia"/>
+          <w:rFonts w:ascii="Consolas" w:eastAsia="宋体" w:hAnsi="Consolas" w:cs="宋体"/>
           <w:color w:val="000000"/>
           <w:kern w:val="0"/>
           <w:sz w:val="24"/>
@@ -1678,7 +1585,6 @@
     <w:p>
       <w:pPr>
         <w:rPr>
-          <w:rFonts w:hint="eastAsia"/>
           <w:sz w:val="24"/>
           <w:szCs w:val="24"/>
         </w:rPr>
@@ -1703,7 +1609,6 @@
     <w:p>
       <w:pPr>
         <w:rPr>
-          <w:rFonts w:hint="eastAsia"/>
           <w:sz w:val="24"/>
           <w:szCs w:val="24"/>
         </w:rPr>
@@ -1744,7 +1649,6 @@
     <w:p>
       <w:pPr>
         <w:rPr>
-          <w:rFonts w:hint="eastAsia"/>
           <w:sz w:val="24"/>
           <w:szCs w:val="24"/>
         </w:rPr>
@@ -1800,8 +1704,6 @@
         </w:rPr>
         <w:t>;</w:t>
       </w:r>
-      <w:bookmarkStart w:id="0" w:name="_GoBack"/>
-      <w:bookmarkEnd w:id="0"/>
     </w:p>
     <w:sectPr>
       <w:pgSz w:w="11906" w:h="16838"/>

</xml_diff>